<commit_message>
Rapport intermédiare + use case
</commit_message>
<xml_diff>
--- a/doc/cahier_des_charges/rapport_intermediaire.docx
+++ b/doc/cahier_des_charges/rapport_intermediaire.docx
@@ -2156,8 +2156,6 @@
         <w:pStyle w:val="Titre1"/>
       </w:pPr>
       <w:bookmarkStart w:id="0" w:name="_Toc417375659"/>
-      <w:bookmarkStart w:id="1" w:name="_GoBack"/>
-      <w:bookmarkEnd w:id="1"/>
       <w:r>
         <w:lastRenderedPageBreak/>
         <w:t>Introduction</w:t>
@@ -2172,7 +2170,7 @@
         <w:rPr>
           <w:lang w:val="en-US"/>
         </w:rPr>
-        <w:t>deathmatch</w:t>
+        <w:t>death match</w:t>
       </w:r>
       <w:r>
         <w:t> » (matche à mort), c’est donc le dernier joueur en vie qui gagne la partie.</w:t>
@@ -2221,31 +2219,31 @@
       <w:pPr>
         <w:pStyle w:val="Titre1"/>
       </w:pPr>
-      <w:bookmarkStart w:id="2" w:name="_Toc417375660"/>
+      <w:bookmarkStart w:id="1" w:name="_Toc417375660"/>
       <w:r>
         <w:t>Fonctionnement général de l’application</w:t>
       </w:r>
+      <w:bookmarkEnd w:id="1"/>
+    </w:p>
+    <w:p>
+      <w:pPr>
+        <w:pStyle w:val="Titre2"/>
+      </w:pPr>
+      <w:bookmarkStart w:id="2" w:name="_Toc417375661"/>
+      <w:r>
+        <w:t>Rôle client-serveur</w:t>
+      </w:r>
       <w:bookmarkEnd w:id="2"/>
     </w:p>
     <w:p>
       <w:pPr>
-        <w:pStyle w:val="Titre2"/>
-      </w:pPr>
-      <w:bookmarkStart w:id="3" w:name="_Toc417375661"/>
-      <w:r>
-        <w:t>Rôle client-serveur</w:t>
+        <w:pStyle w:val="Titre3"/>
+      </w:pPr>
+      <w:bookmarkStart w:id="3" w:name="_Toc417375662"/>
+      <w:r>
+        <w:t>Le client</w:t>
       </w:r>
       <w:bookmarkEnd w:id="3"/>
-    </w:p>
-    <w:p>
-      <w:pPr>
-        <w:pStyle w:val="Titre3"/>
-      </w:pPr>
-      <w:bookmarkStart w:id="4" w:name="_Toc417375662"/>
-      <w:r>
-        <w:t>Le client</w:t>
-      </w:r>
-      <w:bookmarkEnd w:id="4"/>
     </w:p>
     <w:p>
       <w:pPr>
@@ -2299,11 +2297,11 @@
       <w:pPr>
         <w:pStyle w:val="Titre3"/>
       </w:pPr>
-      <w:bookmarkStart w:id="5" w:name="_Toc417375663"/>
+      <w:bookmarkStart w:id="4" w:name="_Toc417375663"/>
       <w:r>
         <w:t>Le serveur</w:t>
       </w:r>
-      <w:bookmarkEnd w:id="5"/>
+      <w:bookmarkEnd w:id="4"/>
     </w:p>
     <w:p>
       <w:pPr>
@@ -2381,11 +2379,11 @@
       <w:pPr>
         <w:pStyle w:val="Titre2"/>
       </w:pPr>
-      <w:bookmarkStart w:id="6" w:name="_Toc417375664"/>
+      <w:bookmarkStart w:id="5" w:name="_Toc417375664"/>
       <w:r>
         <w:t>Déroulement d’une partie</w:t>
       </w:r>
-      <w:bookmarkEnd w:id="6"/>
+      <w:bookmarkEnd w:id="5"/>
     </w:p>
     <w:p>
       <w:r>
@@ -2541,43 +2539,53 @@
       <w:pPr>
         <w:pStyle w:val="Titre2"/>
       </w:pPr>
-      <w:bookmarkStart w:id="7" w:name="_Toc417375665"/>
+      <w:bookmarkStart w:id="6" w:name="_Toc417375665"/>
       <w:r>
         <w:t>Détails techniques</w:t>
       </w:r>
+      <w:bookmarkEnd w:id="6"/>
+    </w:p>
+    <w:p>
+      <w:r>
+        <w:t>Le serveur garde le plan de jeu à jour à tout moment (état de la carte, position des joueurs, état de chacun des joueurs, temps écoulé, scores, etc.). À chaque fois qu’un client envoie une commande au serveur (un joueur appuyant sur avancer par exemple), ce dernier contrôle la validité de l’action (par exemple, le joueur ne peut pas sortir de la carte) et effectue l’action sur le plan de jeu si celle-ci est valide.</w:t>
+      </w:r>
+    </w:p>
+    <w:p>
+      <w:r>
+        <w:t>Tout</w:t>
+      </w:r>
+      <w:r>
+        <w:t>es</w:t>
+      </w:r>
+      <w:r>
+        <w:t xml:space="preserve"> les x </w:t>
+      </w:r>
+      <w:r>
+        <w:t>ms,</w:t>
+      </w:r>
+      <w:r>
+        <w:t xml:space="preserve"> le serveur envoie le plan de jeu mis à jour à tous les clients.</w:t>
+      </w:r>
+    </w:p>
+    <w:p>
+      <w:pPr>
+        <w:spacing w:before="0" w:after="200" w:line="276" w:lineRule="auto"/>
+        <w:jc w:val="left"/>
+      </w:pPr>
+      <w:r>
+        <w:br w:type="page"/>
+      </w:r>
+    </w:p>
+    <w:p>
+      <w:pPr>
+        <w:pStyle w:val="Titre1"/>
+      </w:pPr>
+      <w:bookmarkStart w:id="7" w:name="_Toc417375666"/>
+      <w:r>
+        <w:lastRenderedPageBreak/>
+        <w:t>Cas d’utilisation</w:t>
+      </w:r>
       <w:bookmarkEnd w:id="7"/>
-    </w:p>
-    <w:p>
-      <w:r>
-        <w:t>Le serveur garde le plan de jeu à jour à tout moment (état de la carte, position des joueurs, état de chacun des joueurs, temps écoulé, scores, etc.). À chaque fois qu’un client envoie une commande au serveur (un joueur appuyant sur avancer par exemple), ce dernier contrôle la validité de l’action (par exemple, le joueur ne peut pas sortir de la carte) et effectue l’action sur le plan de jeu si celle-ci est valide.</w:t>
-      </w:r>
-    </w:p>
-    <w:p>
-      <w:r>
-        <w:t>Tout</w:t>
-      </w:r>
-      <w:r>
-        <w:t>es</w:t>
-      </w:r>
-      <w:r>
-        <w:t xml:space="preserve"> les x </w:t>
-      </w:r>
-      <w:r>
-        <w:t>ms,</w:t>
-      </w:r>
-      <w:r>
-        <w:t xml:space="preserve"> le serveur envoie le plan de jeu mis à jour à tous les clients.</w:t>
-      </w:r>
-    </w:p>
-    <w:p>
-      <w:pPr>
-        <w:pStyle w:val="Titre1"/>
-      </w:pPr>
-      <w:bookmarkStart w:id="8" w:name="_Toc417375666"/>
-      <w:r>
-        <w:t>Cas d’utilisation</w:t>
-      </w:r>
-      <w:bookmarkEnd w:id="8"/>
     </w:p>
     <w:p>
       <w:pPr>
@@ -2643,7 +2651,7 @@
         <w:jc w:val="center"/>
       </w:pPr>
       <w:r>
-        <w:object w:dxaOrig="8551" w:dyaOrig="7281" w14:anchorId="7D8BDEBB">
+        <w:object w:dxaOrig="8661" w:dyaOrig="7281" w14:anchorId="11162A02">
           <v:shapetype id="_x0000_t75" coordsize="21600,21600" o:spt="75" o:preferrelative="t" path="m@4@5l@4@11@9@11@9@5xe" filled="f" stroked="f">
             <v:stroke joinstyle="miter"/>
             <v:formulas>
@@ -2663,10 +2671,10 @@
             <v:path o:extrusionok="f" gradientshapeok="t" o:connecttype="rect"/>
             <o:lock v:ext="edit" aspectratio="t"/>
           </v:shapetype>
-          <v:shape id="_x0000_i1025" type="#_x0000_t75" style="width:400.5pt;height:341pt" o:ole="">
+          <v:shape id="_x0000_i1025" type="#_x0000_t75" style="width:433pt;height:364pt" o:ole="">
             <v:imagedata r:id="rId10" o:title=""/>
           </v:shape>
-          <o:OLEObject Type="Embed" ProgID="Visio.Drawing.15" ShapeID="_x0000_i1025" DrawAspect="Content" ObjectID="_1491117509" r:id="rId11"/>
+          <o:OLEObject Type="Embed" ProgID="Visio.Drawing.15" ShapeID="_x0000_i1025" DrawAspect="Content" ObjectID="_1491119351" r:id="rId11"/>
         </w:object>
       </w:r>
     </w:p>
@@ -2683,22 +2691,22 @@
       <w:pPr>
         <w:pStyle w:val="Titre1"/>
       </w:pPr>
-      <w:bookmarkStart w:id="9" w:name="_Toc417375667"/>
+      <w:bookmarkStart w:id="8" w:name="_Toc417375667"/>
       <w:r>
         <w:lastRenderedPageBreak/>
         <w:t>Développement</w:t>
       </w:r>
+      <w:bookmarkEnd w:id="8"/>
+    </w:p>
+    <w:p>
+      <w:pPr>
+        <w:pStyle w:val="Titre2"/>
+      </w:pPr>
+      <w:bookmarkStart w:id="9" w:name="_Toc417375668"/>
+      <w:r>
+        <w:t>Établissement des rôles</w:t>
+      </w:r>
       <w:bookmarkEnd w:id="9"/>
-    </w:p>
-    <w:p>
-      <w:pPr>
-        <w:pStyle w:val="Titre2"/>
-      </w:pPr>
-      <w:bookmarkStart w:id="10" w:name="_Toc417375668"/>
-      <w:r>
-        <w:t>Établissement des rôles</w:t>
-      </w:r>
-      <w:bookmarkEnd w:id="10"/>
     </w:p>
     <w:tbl>
       <w:tblPr>
@@ -2785,10 +2793,7 @@
           </w:tcPr>
           <w:p>
             <w:r>
-              <w:t>Armand</w:t>
-            </w:r>
-            <w:r>
-              <w:t>, Simon</w:t>
+              <w:t>Armand, Simon</w:t>
             </w:r>
           </w:p>
         </w:tc>
@@ -2912,40 +2917,58 @@
       <w:pPr>
         <w:pStyle w:val="Titre2"/>
       </w:pPr>
-      <w:bookmarkStart w:id="11" w:name="_Toc417375669"/>
+      <w:bookmarkStart w:id="10" w:name="_Toc417375669"/>
       <w:r>
         <w:t>Partage des responsabilités</w:t>
       </w:r>
+      <w:bookmarkEnd w:id="10"/>
+    </w:p>
+    <w:p>
+      <w:pPr>
+        <w:pStyle w:val="Titre3"/>
+      </w:pPr>
+      <w:bookmarkStart w:id="11" w:name="_Toc417375670"/>
+      <w:r>
+        <w:t>Programme client</w:t>
+      </w:r>
+      <w:r>
+        <w:t xml:space="preserve"> et interface graphique</w:t>
+      </w:r>
       <w:bookmarkEnd w:id="11"/>
     </w:p>
     <w:p>
+      <w:r>
+        <w:t>Simon</w:t>
+      </w:r>
+      <w:r>
+        <w:t>, Benoit</w:t>
+      </w:r>
+    </w:p>
+    <w:p>
       <w:pPr>
         <w:pStyle w:val="Titre3"/>
       </w:pPr>
-      <w:bookmarkStart w:id="12" w:name="_Toc417375670"/>
-      <w:r>
-        <w:t>Programme client</w:t>
-      </w:r>
-      <w:r>
-        <w:t xml:space="preserve"> et interface graphique</w:t>
+      <w:bookmarkStart w:id="12" w:name="_Toc417375671"/>
+      <w:r>
+        <w:t>Programme serveur</w:t>
       </w:r>
       <w:bookmarkEnd w:id="12"/>
     </w:p>
     <w:p>
       <w:r>
-        <w:t>Simon</w:t>
-      </w:r>
-      <w:r>
-        <w:t>, Benoit</w:t>
+        <w:t>Armand</w:t>
+      </w:r>
+      <w:r>
+        <w:t>, Wilfried</w:t>
       </w:r>
     </w:p>
     <w:p>
       <w:pPr>
         <w:pStyle w:val="Titre3"/>
       </w:pPr>
-      <w:bookmarkStart w:id="13" w:name="_Toc417375671"/>
-      <w:r>
-        <w:t>Programme serveur</w:t>
+      <w:bookmarkStart w:id="13" w:name="_Toc417375672"/>
+      <w:r>
+        <w:t>Communication réseau</w:t>
       </w:r>
       <w:bookmarkEnd w:id="13"/>
     </w:p>
@@ -2954,39 +2977,18 @@
         <w:t>Armand</w:t>
       </w:r>
       <w:r>
-        <w:t>, Wilfried</w:t>
+        <w:t>, Benoit, Wilfried</w:t>
       </w:r>
     </w:p>
     <w:p>
       <w:pPr>
         <w:pStyle w:val="Titre3"/>
       </w:pPr>
-      <w:bookmarkStart w:id="14" w:name="_Toc417375672"/>
-      <w:r>
-        <w:t>Communication réseau</w:t>
+      <w:bookmarkStart w:id="14" w:name="_Toc417375673"/>
+      <w:r>
+        <w:t>Base de données</w:t>
       </w:r>
       <w:bookmarkEnd w:id="14"/>
-    </w:p>
-    <w:p>
-      <w:r>
-        <w:t>Armand</w:t>
-      </w:r>
-      <w:r>
-        <w:t xml:space="preserve">, Benoit, </w:t>
-      </w:r>
-      <w:r>
-        <w:t>Wilfried</w:t>
-      </w:r>
-    </w:p>
-    <w:p>
-      <w:pPr>
-        <w:pStyle w:val="Titre3"/>
-      </w:pPr>
-      <w:bookmarkStart w:id="15" w:name="_Toc417375673"/>
-      <w:r>
-        <w:t>Base de données</w:t>
-      </w:r>
-      <w:bookmarkEnd w:id="15"/>
     </w:p>
     <w:p>
       <w:pPr>
@@ -3020,18 +3022,37 @@
       <w:pPr>
         <w:pStyle w:val="Titre2"/>
       </w:pPr>
-      <w:bookmarkStart w:id="16" w:name="_Toc417375674"/>
+      <w:bookmarkStart w:id="15" w:name="_Toc417375674"/>
       <w:r>
         <w:lastRenderedPageBreak/>
         <w:t>Planning</w:t>
       </w:r>
-      <w:bookmarkEnd w:id="16"/>
+      <w:bookmarkEnd w:id="15"/>
     </w:p>
     <w:p>
       <w:r>
         <w:t>Le développement se déroulera en 7 itérations d’une semaine chacune. Les échéances et les tâches des itérations sont planifiées comme suit :</w:t>
       </w:r>
     </w:p>
+    <w:p/>
+    <w:p>
+      <w:pPr>
+        <w:rPr>
+          <w:b/>
+          <w:color w:val="FF0000"/>
+        </w:rPr>
+      </w:pPr>
+      <w:bookmarkStart w:id="16" w:name="_GoBack"/>
+      <w:r>
+        <w:rPr>
+          <w:b/>
+          <w:color w:val="FF0000"/>
+        </w:rPr>
+        <w:t>Ajouter le produit obtenu à la fin de l’itération.</w:t>
+      </w:r>
+    </w:p>
+    <w:bookmarkEnd w:id="16"/>
+    <w:p/>
     <w:p>
       <w:pPr>
         <w:pStyle w:val="Titre4nonrpertori"/>
@@ -3268,10 +3289,7 @@
         </w:numPr>
       </w:pPr>
       <w:r>
-        <w:t xml:space="preserve">Fin </w:t>
-      </w:r>
-      <w:r>
-        <w:t>d’implémentation de la fenêtre de jeu.</w:t>
+        <w:t>Fin d’implémentation de la fenêtre de jeu.</w:t>
       </w:r>
     </w:p>
     <w:p>
@@ -3283,10 +3301,7 @@
         </w:numPr>
       </w:pPr>
       <w:r>
-        <w:t xml:space="preserve">Fin </w:t>
-      </w:r>
-      <w:r>
-        <w:t>d’implémentation du déplacement des tanks dans la fenêtre de jeu.</w:t>
+        <w:t>Fin d’implémentation du déplacement des tanks dans la fenêtre de jeu.</w:t>
       </w:r>
       <w:r>
         <w:t xml:space="preserve"> </w:t>
@@ -4037,7 +4052,6 @@
         <w:docPartUnique/>
       </w:docPartObj>
     </w:sdtPr>
-    <w:sdtEndPr/>
     <w:sdtContent>
       <w:sdt>
         <w:sdtPr>
@@ -4047,7 +4061,6 @@
             <w:docPartUnique/>
           </w:docPartObj>
         </w:sdtPr>
-        <w:sdtEndPr/>
         <w:sdtContent>
           <w:p>
             <w:pPr>
@@ -4066,7 +4079,7 @@
               <w:rPr>
                 <w:noProof/>
               </w:rPr>
-              <w:t>2</w:t>
+              <w:t>6</w:t>
             </w:r>
             <w:r>
               <w:fldChar w:fldCharType="end"/>
@@ -8465,7 +8478,6 @@
   <w:rsids>
     <w:rsidRoot w:val="007D0771"/>
     <w:rsid w:val="007D0771"/>
-    <w:rsid w:val="009A137A"/>
   </w:rsids>
   <m:mathPr>
     <m:mathFont m:val="Cambria Math"/>
@@ -9230,7 +9242,7 @@
 </file>
 
 <file path=customXml/itemProps2.xml><?xml version="1.0" encoding="utf-8"?>
-<ds:datastoreItem xmlns:ds="http://schemas.openxmlformats.org/officeDocument/2006/customXml" ds:itemID="{D2E15632-5689-4BDD-BA17-080965B6B437}">
+<ds:datastoreItem xmlns:ds="http://schemas.openxmlformats.org/officeDocument/2006/customXml" ds:itemID="{4EF30F7B-B837-4161-9AAC-7CDDCA090E21}">
   <ds:schemaRefs>
     <ds:schemaRef ds:uri="http://schemas.openxmlformats.org/officeDocument/2006/bibliography"/>
   </ds:schemaRefs>

</xml_diff>